<commit_message>
Update project proposal to submitted version
</commit_message>
<xml_diff>
--- a/doc/proposal.docx
+++ b/doc/proposal.docx
@@ -1,6 +1,6 @@
 
 <file path=word/document.xml><?xml version="1.0" encoding="utf-8"?>
-<w:document xmlns:wpc="http://schemas.microsoft.com/office/word/2010/wordprocessingCanvas" xmlns:mc="http://schemas.openxmlformats.org/markup-compatibility/2006" xmlns:o="urn:schemas-microsoft-com:office:office" xmlns:r="http://schemas.openxmlformats.org/officeDocument/2006/relationships" xmlns:m="http://schemas.openxmlformats.org/officeDocument/2006/math" xmlns:v="urn:schemas-microsoft-com:vml" xmlns:wp14="http://schemas.microsoft.com/office/word/2010/wordprocessingDrawing" xmlns:wp="http://schemas.openxmlformats.org/drawingml/2006/wordprocessingDrawing" xmlns:w10="urn:schemas-microsoft-com:office:word" xmlns:w="http://schemas.openxmlformats.org/wordprocessingml/2006/main" xmlns:w14="http://schemas.microsoft.com/office/word/2010/wordml" xmlns:wpg="http://schemas.microsoft.com/office/word/2010/wordprocessingGroup" xmlns:wpi="http://schemas.microsoft.com/office/word/2010/wordprocessingInk" xmlns:wne="http://schemas.microsoft.com/office/word/2006/wordml" xmlns:wps="http://schemas.microsoft.com/office/word/2010/wordprocessingShape" mc:Ignorable="w14 wp14">
+<w:document xmlns:wpc="http://schemas.microsoft.com/office/word/2010/wordprocessingCanvas" xmlns:mo="http://schemas.microsoft.com/office/mac/office/2008/main" xmlns:mc="http://schemas.openxmlformats.org/markup-compatibility/2006" xmlns:mv="urn:schemas-microsoft-com:mac:vml" xmlns:o="urn:schemas-microsoft-com:office:office" xmlns:r="http://schemas.openxmlformats.org/officeDocument/2006/relationships" xmlns:m="http://schemas.openxmlformats.org/officeDocument/2006/math" xmlns:v="urn:schemas-microsoft-com:vml" xmlns:wp14="http://schemas.microsoft.com/office/word/2010/wordprocessingDrawing" xmlns:wp="http://schemas.openxmlformats.org/drawingml/2006/wordprocessingDrawing" xmlns:w10="urn:schemas-microsoft-com:office:word" xmlns:w="http://schemas.openxmlformats.org/wordprocessingml/2006/main" xmlns:w14="http://schemas.microsoft.com/office/word/2010/wordml" xmlns:wpg="http://schemas.microsoft.com/office/word/2010/wordprocessingGroup" xmlns:wpi="http://schemas.microsoft.com/office/word/2010/wordprocessingInk" xmlns:wne="http://schemas.microsoft.com/office/word/2006/wordml" xmlns:wps="http://schemas.microsoft.com/office/word/2010/wordprocessingShape" mc:Ignorable="w14 wp14">
   <w:body>
     <w:p>
       <w:pPr>
@@ -19,8 +19,6 @@
           <w:sz w:val="40"/>
         </w:rPr>
       </w:pPr>
-      <w:bookmarkStart w:id="0" w:name="_GoBack"/>
-      <w:bookmarkEnd w:id="0"/>
     </w:p>
     <w:p>
       <w:pPr>
@@ -55,7 +53,6 @@
           <w:sz w:val="40"/>
         </w:rPr>
       </w:pPr>
-      <w:proofErr w:type="spellStart"/>
       <w:r>
         <w:rPr>
           <w:b/>
@@ -63,7 +60,6 @@
         </w:rPr>
         <w:t>KimonoNet</w:t>
       </w:r>
-      <w:proofErr w:type="spellEnd"/>
       <w:r>
         <w:rPr>
           <w:b/>
@@ -76,7 +72,23 @@
           <w:b/>
           <w:sz w:val="32"/>
         </w:rPr>
-        <w:t xml:space="preserve">Enabling Secure and Efficient Inter-UAV </w:t>
+        <w:t xml:space="preserve">Enabling Efficient </w:t>
+      </w:r>
+      <w:r>
+        <w:rPr>
+          <w:b/>
+          <w:sz w:val="32"/>
+        </w:rPr>
+        <w:t xml:space="preserve">and Reliable </w:t>
+      </w:r>
+      <w:bookmarkStart w:id="0" w:name="_GoBack"/>
+      <w:bookmarkEnd w:id="0"/>
+      <w:r>
+        <w:rPr>
+          <w:b/>
+          <w:sz w:val="32"/>
+        </w:rPr>
+        <w:t xml:space="preserve">Inter-UAV </w:t>
       </w:r>
       <w:r>
         <w:rPr>
@@ -127,7 +139,7 @@
         <w:br/>
       </w:r>
       <w:r>
-        <w:t>February 3</w:t>
+        <w:t>February 4</w:t>
       </w:r>
       <w:r>
         <w:t>, 2012</w:t>
@@ -398,7 +410,10 @@
         <w:t>network</w:t>
       </w:r>
       <w:r>
-        <w:t xml:space="preserve"> coverage f has not followed suite. </w:t>
+        <w:t xml:space="preserve"> coverage has not followed suit</w:t>
+      </w:r>
+      <w:r>
+        <w:t xml:space="preserve">. </w:t>
       </w:r>
       <w:r>
         <w:t xml:space="preserve">One option to increasing coverage relies </w:t>
@@ -589,12 +604,77 @@
         <w:t>2.1. Overview</w:t>
       </w:r>
     </w:p>
-    <w:p/>
     <w:p>
+      <w:r>
+        <w:t xml:space="preserve">This project shall address routing and transport in ad hoc peer-to-peer networks where constituents </w:t>
+      </w:r>
+      <w:r>
+        <w:t xml:space="preserve">form a sparse, fluid network, prone to shifting network horizons due to </w:t>
+      </w:r>
+      <w:r>
+        <w:t xml:space="preserve">both </w:t>
+      </w:r>
+      <w:r>
+        <w:t>movement and failure.</w:t>
+      </w:r>
+      <w:r>
+        <w:t xml:space="preserve"> Traditional routing protocols do not adequately handle this, befallen to delays in convergence or a need to </w:t>
+      </w:r>
+      <w:r>
+        <w:t>understand</w:t>
+      </w:r>
+      <w:r>
+        <w:t xml:space="preserve"> global </w:t>
+      </w:r>
+      <w:r>
+        <w:t>network topology</w:t>
+      </w:r>
+      <w:r>
+        <w:t>.</w:t>
+      </w:r>
+      <w:r>
+        <w:t xml:space="preserve"> </w:t>
+      </w:r>
+      <w:r>
+        <w:t xml:space="preserve">In this void, several ad hoc protocols have been </w:t>
+      </w:r>
+      <w:r>
+        <w:t>developed</w:t>
+      </w:r>
+      <w:r>
+        <w:t xml:space="preserve">. Some use on-demand routing to ascertain a route at send time, while others </w:t>
+      </w:r>
+      <w:r>
+        <w:t xml:space="preserve">use more traditional table-driven approaches for determining route. This research shall extend the </w:t>
+      </w:r>
+      <w:r>
+        <w:t>table-driven</w:t>
+      </w:r>
+      <w:r>
+        <w:t xml:space="preserve"> ad hoc</w:t>
+      </w:r>
+      <w:r>
+        <w:t xml:space="preserve"> approach</w:t>
+      </w:r>
+      <w:r>
+        <w:t>, introducing velocity as a predict</w:t>
+      </w:r>
+      <w:r>
+        <w:t xml:space="preserve">ive factor upon the distance-vector </w:t>
+      </w:r>
+      <w:r>
+        <w:t>routing</w:t>
+      </w:r>
+      <w:r>
+        <w:t>.</w:t>
+      </w:r>
+    </w:p>
+    <w:p>
       <w:pPr>
         <w:pStyle w:val="Heading2"/>
       </w:pPr>
       <w:r>
+        <w:lastRenderedPageBreak/>
         <w:t xml:space="preserve">2.2. </w:t>
       </w:r>
       <w:r>
@@ -648,7 +728,6 @@
         </w:numPr>
       </w:pPr>
       <w:r>
-        <w:lastRenderedPageBreak/>
         <w:t>EGP algorithms better deal with route fluidity, but do not provide the quality of service required.</w:t>
       </w:r>
     </w:p>
@@ -707,15 +786,7 @@
         <w:t>by considering</w:t>
       </w:r>
       <w:r>
-        <w:t xml:space="preserve"> </w:t>
-      </w:r>
-      <w:proofErr w:type="spellStart"/>
-      <w:r>
-        <w:t>geolocation</w:t>
-      </w:r>
-      <w:proofErr w:type="spellEnd"/>
-      <w:r>
-        <w:t xml:space="preserve"> and velocity vector</w:t>
+        <w:t xml:space="preserve"> geolocation and velocity vector</w:t>
       </w:r>
       <w:r>
         <w:t xml:space="preserve"> data explicitly to help determine short-lived packet routes across a fluid peer-to-peer network.</w:t>
@@ -746,6 +817,7 @@
         <w:pStyle w:val="Heading2"/>
       </w:pPr>
       <w:r>
+        <w:lastRenderedPageBreak/>
         <w:t xml:space="preserve">2.3. </w:t>
       </w:r>
       <w:r>
@@ -754,15 +826,7 @@
     </w:p>
     <w:p>
       <w:r>
-        <w:t>Within military operations, quality-of-service (</w:t>
-      </w:r>
-      <w:proofErr w:type="spellStart"/>
-      <w:r>
-        <w:t>QoS</w:t>
-      </w:r>
-      <w:proofErr w:type="spellEnd"/>
-      <w:r>
-        <w:t xml:space="preserve">) describes </w:t>
+        <w:t xml:space="preserve">Within military operations, quality-of-service (QoS) describes </w:t>
       </w:r>
       <w:r>
         <w:t>packet</w:t>
@@ -799,13 +863,8 @@
       <w:r>
         <w:t xml:space="preserve"> four </w:t>
       </w:r>
-      <w:proofErr w:type="spellStart"/>
-      <w:r>
-        <w:t>QoS</w:t>
-      </w:r>
-      <w:proofErr w:type="spellEnd"/>
-      <w:r>
-        <w:t xml:space="preserve"> </w:t>
+      <w:r>
+        <w:t xml:space="preserve">QoS </w:t>
       </w:r>
       <w:r>
         <w:t>grades</w:t>
@@ -828,7 +887,13 @@
         <w:t>Control Data</w:t>
       </w:r>
       <w:r>
-        <w:t>: Extremely time-sensitive and should have priority over all other traffic.</w:t>
+        <w:t xml:space="preserve">: Extremely time-sensitive </w:t>
+      </w:r>
+      <w:r>
+        <w:t>with</w:t>
+      </w:r>
+      <w:r>
+        <w:t xml:space="preserve"> priority over all other traffic.</w:t>
       </w:r>
     </w:p>
     <w:p>
@@ -859,11 +924,10 @@
         <w:rPr>
           <w:b/>
         </w:rPr>
-        <w:lastRenderedPageBreak/>
         <w:t>Surveillance Data</w:t>
       </w:r>
       <w:r>
-        <w:t>: Not time sensitive, but also not loss-tolerant. This data should be protected from loss, duplicated into local buffer storage in case the original data is not successfully delivered to the endpoint.</w:t>
+        <w:t>: Not time sensitive, but also not loss-tolerant. This data should be protected from loss, duplicated into local buffer storage in case the data is not successfully delivered to the endpoint.</w:t>
       </w:r>
     </w:p>
     <w:p>
@@ -880,34 +944,71 @@
         <w:t>Standard Data</w:t>
       </w:r>
       <w:r>
-        <w:t xml:space="preserve">: Data without specific </w:t>
-      </w:r>
-      <w:proofErr w:type="spellStart"/>
-      <w:r>
-        <w:t>QoS</w:t>
-      </w:r>
-      <w:proofErr w:type="spellEnd"/>
-      <w:r>
-        <w:t xml:space="preserve"> requirements. This data should be routed with best-effort delivery. Data aggregation, duplication and alternate routing will proceed according to prioritization at a specific node.</w:t>
+        <w:t>: Data without specific QoS requirements. This data should be routed with best-effort delivery. Data aggregation, duplication and alternate routing will proceed according to prioritization at a specific node.</w:t>
       </w:r>
     </w:p>
     <w:p>
       <w:pPr>
-        <w:pStyle w:val="Heading2"/>
-      </w:pPr>
-      <w:r>
-        <w:t xml:space="preserve">2.4. </w:t>
-      </w:r>
-      <w:r>
-        <w:t>Security</w:t>
+        <w:pStyle w:val="Heading1"/>
+      </w:pPr>
+      <w:r>
+        <w:t xml:space="preserve">3. </w:t>
+      </w:r>
+      <w:r>
+        <w:t>Scope</w:t>
       </w:r>
     </w:p>
     <w:p>
       <w:r>
-        <w:rPr>
-          <w:highlight w:val="red"/>
-        </w:rPr>
-        <w:t>[TODO]</w:t>
+        <w:t xml:space="preserve">Based on the requirements described in </w:t>
+      </w:r>
+      <w:r>
+        <w:t>the Problem Definition</w:t>
+      </w:r>
+      <w:r>
+        <w:t xml:space="preserve"> (</w:t>
+      </w:r>
+      <w:r>
+        <w:t>§</w:t>
+      </w:r>
+      <w:r>
+        <w:t>2</w:t>
+      </w:r>
+      <w:r>
+        <w:t xml:space="preserve">), this research project involves </w:t>
+      </w:r>
+      <w:r>
+        <w:t xml:space="preserve">a </w:t>
+      </w:r>
+      <w:r>
+        <w:t xml:space="preserve">routing and transport </w:t>
+      </w:r>
+      <w:r>
+        <w:t>implementation</w:t>
+      </w:r>
+      <w:r>
+        <w:t xml:space="preserve"> over OSI Layers 3 and 4. It will also provide a demonstrable application of the </w:t>
+      </w:r>
+      <w:r>
+        <w:t>peer-to-peer network</w:t>
+      </w:r>
+      <w:r>
+        <w:t xml:space="preserve"> developed forthwith.</w:t>
+      </w:r>
+      <w:r>
+        <w:t xml:space="preserve"> </w:t>
+      </w:r>
+      <w:r>
+        <w:t xml:space="preserve">In accomplishing this overlay, </w:t>
+      </w:r>
+      <w:r>
+        <w:t>the</w:t>
+      </w:r>
+      <w:r>
+        <w:t xml:space="preserve"> project may leverage existing protocols such as IP </w:t>
+      </w:r>
+      <w:r>
+        <w:t>and UDP.</w:t>
       </w:r>
     </w:p>
     <w:p>
@@ -915,89 +1016,189 @@
         <w:pStyle w:val="Heading1"/>
       </w:pPr>
       <w:r>
-        <w:t xml:space="preserve">3. </w:t>
-      </w:r>
-      <w:r>
-        <w:t>Scope</w:t>
+        <w:lastRenderedPageBreak/>
+        <w:t xml:space="preserve">4. </w:t>
+      </w:r>
+      <w:r>
+        <w:t>Approach</w:t>
       </w:r>
     </w:p>
     <w:p>
       <w:r>
-        <w:t>Based on the requirements described in Routing &amp; Data Delivery (</w:t>
-      </w:r>
-      <w:r>
-        <w:t>§</w:t>
-      </w:r>
-      <w:r>
-        <w:t>1.3) and Quality of Service (</w:t>
-      </w:r>
-      <w:r>
-        <w:t>§</w:t>
-      </w:r>
-      <w:r>
-        <w:t>1.4), this research project involves routing and transport development over OSI Layers 3 and 4. It will also provide a demonstrable application of the peer-to-peer protocol developed forthwith.</w:t>
+        <w:t xml:space="preserve">This project will produce both a description of necessary protocols and algorithms and </w:t>
+      </w:r>
+      <w:r>
+        <w:t>a prototypical</w:t>
+      </w:r>
+      <w:r>
+        <w:t xml:space="preserve"> implementation</w:t>
+      </w:r>
+      <w:r>
+        <w:t>.</w:t>
+      </w:r>
+      <w:r>
+        <w:t xml:space="preserve"> At the current time, the authors believe that this im</w:t>
+      </w:r>
+      <w:r>
+        <w:t>plementation will leverage Java</w:t>
+      </w:r>
+      <w:r>
+        <w:t>, capable of running within a JVM on any device with a wireless NIC. In addition, the authors will also provide a test suite for the purpose of evaluating the algorithm.</w:t>
       </w:r>
     </w:p>
     <w:p>
       <w:r>
-        <w:t>In accomplishing this network overlay, this project may leverage existing protocols such as IP for internal addressing and TCP for reliable data exchange.</w:t>
+        <w:t xml:space="preserve">The phases of this project are detailed </w:t>
+      </w:r>
+      <w:r>
+        <w:t>forthwith</w:t>
+      </w:r>
+      <w:r>
+        <w:t>.</w:t>
       </w:r>
     </w:p>
     <w:p>
       <w:pPr>
-        <w:pStyle w:val="Heading1"/>
-      </w:pPr>
-      <w:r>
-        <w:t xml:space="preserve">4. </w:t>
-      </w:r>
-      <w:r>
-        <w:t>Approach</w:t>
+        <w:pStyle w:val="Heading2"/>
+      </w:pPr>
+      <w:r>
+        <w:t>4.1. Ad Hoc Neighbor Registration</w:t>
       </w:r>
     </w:p>
     <w:p>
       <w:r>
-        <w:rPr>
-          <w:highlight w:val="red"/>
-        </w:rPr>
-        <w:t>[TODO]</w:t>
+        <w:t xml:space="preserve">This phase will implement the </w:t>
+      </w:r>
+      <w:r>
+        <w:t>communication</w:t>
+      </w:r>
+      <w:r>
+        <w:t xml:space="preserve"> </w:t>
+      </w:r>
+      <w:r>
+        <w:t>necessary</w:t>
+      </w:r>
+      <w:r>
+        <w:t xml:space="preserve"> to register a node with neighbors within its ad hoc network horizon. </w:t>
+      </w:r>
+      <w:r>
+        <w:t>It is anticipated that UDP broadcast may provide this without requiring an implementation directly atop Layer 3.</w:t>
+      </w:r>
+      <w:r>
+        <w:t xml:space="preserve"> </w:t>
       </w:r>
     </w:p>
     <w:p>
       <w:pPr>
-        <w:pStyle w:val="Heading1"/>
-      </w:pPr>
-      <w:r>
-        <w:t xml:space="preserve">5. </w:t>
-      </w:r>
-      <w:r>
-        <w:t>Related Work</w:t>
+        <w:pStyle w:val="Heading2"/>
+      </w:pPr>
+      <w:r>
+        <w:t>4.2. Transport within Ad Hoc Network</w:t>
       </w:r>
     </w:p>
     <w:p>
       <w:r>
-        <w:rPr>
-          <w:highlight w:val="red"/>
-        </w:rPr>
-        <w:t>[TODO]</w:t>
+        <w:t xml:space="preserve">This phase will implement transport, likely also atop UDP </w:t>
+      </w:r>
+      <w:r>
+        <w:t xml:space="preserve">broadcast, </w:t>
+      </w:r>
+      <w:r>
+        <w:t>sending</w:t>
+      </w:r>
+      <w:r>
+        <w:t xml:space="preserve"> a data packet from one node to another node within its ad hoc network horizon.</w:t>
+      </w:r>
+      <w:r>
+        <w:t xml:space="preserve"> This phase will not focus on quality of service metrics, but instead on addressing and delivery to ensure that the intended destination receives the message.</w:t>
       </w:r>
     </w:p>
     <w:p>
       <w:pPr>
-        <w:pStyle w:val="Heading1"/>
-      </w:pPr>
-      <w:r>
-        <w:t xml:space="preserve">6. </w:t>
-      </w:r>
-      <w:r>
-        <w:t>References</w:t>
+        <w:pStyle w:val="Heading2"/>
+      </w:pPr>
+      <w:r>
+        <w:t>4.3. Data Relay across Ad Hoc Networks</w:t>
       </w:r>
     </w:p>
     <w:p>
       <w:r>
-        <w:rPr>
-          <w:highlight w:val="red"/>
-        </w:rPr>
-        <w:t>[TODO]</w:t>
+        <w:t>This phase</w:t>
+      </w:r>
+      <w:r>
+        <w:t xml:space="preserve"> will implement relay capabilities</w:t>
+      </w:r>
+      <w:r>
+        <w:t xml:space="preserve"> between two ad hoc networks that share </w:t>
+      </w:r>
+      <w:r>
+        <w:t>a</w:t>
+      </w:r>
+      <w:r>
+        <w:t xml:space="preserve"> common node.</w:t>
+      </w:r>
+      <w:r>
+        <w:t xml:space="preserve"> At this point, routing will not yet be paramount, but rather proper reception and retransmission with minimal work on behalf of the intermediate node.</w:t>
+      </w:r>
+    </w:p>
+    <w:p>
+      <w:pPr>
+        <w:pStyle w:val="Heading2"/>
+      </w:pPr>
+      <w:r>
+        <w:t>4.4. Routing between Ad Hoc Networks</w:t>
+      </w:r>
+    </w:p>
+    <w:p>
+      <w:r>
+        <w:t xml:space="preserve">The cornerstone of this project, and the portion that distinguishes it as different from current ad </w:t>
+      </w:r>
+      <w:r>
+        <w:lastRenderedPageBreak/>
+        <w:t>hoc protocols</w:t>
+      </w:r>
+      <w:r>
+        <w:t>, this phase will implement routing using an extended version of distance-vector that uses velocity-vector information in order to anticipate topological changes.</w:t>
+      </w:r>
+    </w:p>
+    <w:p>
+      <w:pPr>
+        <w:pStyle w:val="Heading2"/>
+      </w:pPr>
+      <w:r>
+        <w:t>4.5. Quality of Service Transport</w:t>
+      </w:r>
+    </w:p>
+    <w:p>
+      <w:r>
+        <w:t xml:space="preserve">Within the problem definition, </w:t>
+      </w:r>
+      <w:r>
+        <w:t>§</w:t>
+      </w:r>
+      <w:r>
+        <w:t>2.3 describes four quality of service grades that this peer-to-peer network should provide.</w:t>
+      </w:r>
+      <w:r>
+        <w:t xml:space="preserve"> Essentially, these gra</w:t>
+      </w:r>
+      <w:r>
+        <w:t>des are all the combinations of speed and</w:t>
+      </w:r>
+      <w:r>
+        <w:t xml:space="preserve"> reliability.</w:t>
+      </w:r>
+      <w:r>
+        <w:t xml:space="preserve"> </w:t>
+      </w:r>
+      <w:r>
+        <w:t>This pha</w:t>
+      </w:r>
+      <w:r>
+        <w:t>se shall handle the</w:t>
+      </w:r>
+      <w:r>
+        <w:t xml:space="preserve"> implementation of these grades.</w:t>
       </w:r>
     </w:p>
     <w:p/>
@@ -1012,7 +1213,7 @@
 </file>
 
 <file path=word/endnotes.xml><?xml version="1.0" encoding="utf-8"?>
-<w:endnotes xmlns:wpc="http://schemas.microsoft.com/office/word/2010/wordprocessingCanvas" xmlns:mc="http://schemas.openxmlformats.org/markup-compatibility/2006" xmlns:o="urn:schemas-microsoft-com:office:office" xmlns:r="http://schemas.openxmlformats.org/officeDocument/2006/relationships" xmlns:m="http://schemas.openxmlformats.org/officeDocument/2006/math" xmlns:v="urn:schemas-microsoft-com:vml" xmlns:wp14="http://schemas.microsoft.com/office/word/2010/wordprocessingDrawing" xmlns:wp="http://schemas.openxmlformats.org/drawingml/2006/wordprocessingDrawing" xmlns:w10="urn:schemas-microsoft-com:office:word" xmlns:w="http://schemas.openxmlformats.org/wordprocessingml/2006/main" xmlns:w14="http://schemas.microsoft.com/office/word/2010/wordml" xmlns:wpg="http://schemas.microsoft.com/office/word/2010/wordprocessingGroup" xmlns:wpi="http://schemas.microsoft.com/office/word/2010/wordprocessingInk" xmlns:wne="http://schemas.microsoft.com/office/word/2006/wordml" xmlns:wps="http://schemas.microsoft.com/office/word/2010/wordprocessingShape" mc:Ignorable="w14 wp14">
+<w:endnotes xmlns:wpc="http://schemas.microsoft.com/office/word/2010/wordprocessingCanvas" xmlns:mo="http://schemas.microsoft.com/office/mac/office/2008/main" xmlns:mc="http://schemas.openxmlformats.org/markup-compatibility/2006" xmlns:mv="urn:schemas-microsoft-com:mac:vml" xmlns:o="urn:schemas-microsoft-com:office:office" xmlns:r="http://schemas.openxmlformats.org/officeDocument/2006/relationships" xmlns:m="http://schemas.openxmlformats.org/officeDocument/2006/math" xmlns:v="urn:schemas-microsoft-com:vml" xmlns:wp14="http://schemas.microsoft.com/office/word/2010/wordprocessingDrawing" xmlns:wp="http://schemas.openxmlformats.org/drawingml/2006/wordprocessingDrawing" xmlns:w10="urn:schemas-microsoft-com:office:word" xmlns:w="http://schemas.openxmlformats.org/wordprocessingml/2006/main" xmlns:w14="http://schemas.microsoft.com/office/word/2010/wordml" xmlns:wpg="http://schemas.microsoft.com/office/word/2010/wordprocessingGroup" xmlns:wpi="http://schemas.microsoft.com/office/word/2010/wordprocessingInk" xmlns:wne="http://schemas.microsoft.com/office/word/2006/wordml" xmlns:wps="http://schemas.microsoft.com/office/word/2010/wordprocessingShape" mc:Ignorable="w14 wp14">
   <w:endnote w:type="separator" w:id="-1">
     <w:p>
       <w:pPr>
@@ -1037,7 +1238,7 @@
 </file>
 
 <file path=word/footnotes.xml><?xml version="1.0" encoding="utf-8"?>
-<w:footnotes xmlns:wpc="http://schemas.microsoft.com/office/word/2010/wordprocessingCanvas" xmlns:mc="http://schemas.openxmlformats.org/markup-compatibility/2006" xmlns:o="urn:schemas-microsoft-com:office:office" xmlns:r="http://schemas.openxmlformats.org/officeDocument/2006/relationships" xmlns:m="http://schemas.openxmlformats.org/officeDocument/2006/math" xmlns:v="urn:schemas-microsoft-com:vml" xmlns:wp14="http://schemas.microsoft.com/office/word/2010/wordprocessingDrawing" xmlns:wp="http://schemas.openxmlformats.org/drawingml/2006/wordprocessingDrawing" xmlns:w10="urn:schemas-microsoft-com:office:word" xmlns:w="http://schemas.openxmlformats.org/wordprocessingml/2006/main" xmlns:w14="http://schemas.microsoft.com/office/word/2010/wordml" xmlns:wpg="http://schemas.microsoft.com/office/word/2010/wordprocessingGroup" xmlns:wpi="http://schemas.microsoft.com/office/word/2010/wordprocessingInk" xmlns:wne="http://schemas.microsoft.com/office/word/2006/wordml" xmlns:wps="http://schemas.microsoft.com/office/word/2010/wordprocessingShape" mc:Ignorable="w14 wp14">
+<w:footnotes xmlns:wpc="http://schemas.microsoft.com/office/word/2010/wordprocessingCanvas" xmlns:mo="http://schemas.microsoft.com/office/mac/office/2008/main" xmlns:mc="http://schemas.openxmlformats.org/markup-compatibility/2006" xmlns:mv="urn:schemas-microsoft-com:mac:vml" xmlns:o="urn:schemas-microsoft-com:office:office" xmlns:r="http://schemas.openxmlformats.org/officeDocument/2006/relationships" xmlns:m="http://schemas.openxmlformats.org/officeDocument/2006/math" xmlns:v="urn:schemas-microsoft-com:vml" xmlns:wp14="http://schemas.microsoft.com/office/word/2010/wordprocessingDrawing" xmlns:wp="http://schemas.openxmlformats.org/drawingml/2006/wordprocessingDrawing" xmlns:w10="urn:schemas-microsoft-com:office:word" xmlns:w="http://schemas.openxmlformats.org/wordprocessingml/2006/main" xmlns:w14="http://schemas.microsoft.com/office/word/2010/wordml" xmlns:wpg="http://schemas.microsoft.com/office/word/2010/wordprocessingGroup" xmlns:wpi="http://schemas.microsoft.com/office/word/2010/wordprocessingInk" xmlns:wne="http://schemas.microsoft.com/office/word/2006/wordml" xmlns:wps="http://schemas.microsoft.com/office/word/2010/wordprocessingShape" mc:Ignorable="w14 wp14">
   <w:footnote w:type="separator" w:id="-1">
     <w:p>
       <w:pPr>
@@ -1062,19 +1263,14 @@
 </file>
 
 <file path=word/header1.xml><?xml version="1.0" encoding="utf-8"?>
-<w:hdr xmlns:wpc="http://schemas.microsoft.com/office/word/2010/wordprocessingCanvas" xmlns:mc="http://schemas.openxmlformats.org/markup-compatibility/2006" xmlns:o="urn:schemas-microsoft-com:office:office" xmlns:r="http://schemas.openxmlformats.org/officeDocument/2006/relationships" xmlns:m="http://schemas.openxmlformats.org/officeDocument/2006/math" xmlns:v="urn:schemas-microsoft-com:vml" xmlns:wp14="http://schemas.microsoft.com/office/word/2010/wordprocessingDrawing" xmlns:wp="http://schemas.openxmlformats.org/drawingml/2006/wordprocessingDrawing" xmlns:w10="urn:schemas-microsoft-com:office:word" xmlns:w="http://schemas.openxmlformats.org/wordprocessingml/2006/main" xmlns:w14="http://schemas.microsoft.com/office/word/2010/wordml" xmlns:wpg="http://schemas.microsoft.com/office/word/2010/wordprocessingGroup" xmlns:wpi="http://schemas.microsoft.com/office/word/2010/wordprocessingInk" xmlns:wne="http://schemas.microsoft.com/office/word/2006/wordml" xmlns:wps="http://schemas.microsoft.com/office/word/2010/wordprocessingShape" mc:Ignorable="w14 wp14">
+<w:hdr xmlns:wpc="http://schemas.microsoft.com/office/word/2010/wordprocessingCanvas" xmlns:mo="http://schemas.microsoft.com/office/mac/office/2008/main" xmlns:mc="http://schemas.openxmlformats.org/markup-compatibility/2006" xmlns:mv="urn:schemas-microsoft-com:mac:vml" xmlns:o="urn:schemas-microsoft-com:office:office" xmlns:r="http://schemas.openxmlformats.org/officeDocument/2006/relationships" xmlns:m="http://schemas.openxmlformats.org/officeDocument/2006/math" xmlns:v="urn:schemas-microsoft-com:vml" xmlns:wp14="http://schemas.microsoft.com/office/word/2010/wordprocessingDrawing" xmlns:wp="http://schemas.openxmlformats.org/drawingml/2006/wordprocessingDrawing" xmlns:w10="urn:schemas-microsoft-com:office:word" xmlns:w="http://schemas.openxmlformats.org/wordprocessingml/2006/main" xmlns:w14="http://schemas.microsoft.com/office/word/2010/wordml" xmlns:wpg="http://schemas.microsoft.com/office/word/2010/wordprocessingGroup" xmlns:wpi="http://schemas.microsoft.com/office/word/2010/wordprocessingInk" xmlns:wne="http://schemas.microsoft.com/office/word/2006/wordml" xmlns:wps="http://schemas.microsoft.com/office/word/2010/wordprocessingShape" mc:Ignorable="w14 wp14">
   <w:p>
     <w:pPr>
       <w:pStyle w:val="Header"/>
       <w:jc w:val="right"/>
     </w:pPr>
-    <w:proofErr w:type="spellStart"/>
     <w:r>
-      <w:t>KimonoNet</w:t>
-    </w:r>
-    <w:proofErr w:type="spellEnd"/>
-    <w:r>
-      <w:t xml:space="preserve"> Project Proposal, p. </w:t>
+      <w:t xml:space="preserve">KimonoNet Project Proposal, p. </w:t>
     </w:r>
     <w:sdt>
       <w:sdtPr>
@@ -1123,7 +1319,7 @@
 </file>
 
 <file path=word/numbering.xml><?xml version="1.0" encoding="utf-8"?>
-<w:numbering xmlns:wpc="http://schemas.microsoft.com/office/word/2010/wordprocessingCanvas" xmlns:mc="http://schemas.openxmlformats.org/markup-compatibility/2006" xmlns:o="urn:schemas-microsoft-com:office:office" xmlns:r="http://schemas.openxmlformats.org/officeDocument/2006/relationships" xmlns:m="http://schemas.openxmlformats.org/officeDocument/2006/math" xmlns:v="urn:schemas-microsoft-com:vml" xmlns:wp14="http://schemas.microsoft.com/office/word/2010/wordprocessingDrawing" xmlns:wp="http://schemas.openxmlformats.org/drawingml/2006/wordprocessingDrawing" xmlns:w10="urn:schemas-microsoft-com:office:word" xmlns:w="http://schemas.openxmlformats.org/wordprocessingml/2006/main" xmlns:w14="http://schemas.microsoft.com/office/word/2010/wordml" xmlns:wpg="http://schemas.microsoft.com/office/word/2010/wordprocessingGroup" xmlns:wpi="http://schemas.microsoft.com/office/word/2010/wordprocessingInk" xmlns:wne="http://schemas.microsoft.com/office/word/2006/wordml" xmlns:wps="http://schemas.microsoft.com/office/word/2010/wordprocessingShape" mc:Ignorable="w14 wp14">
+<w:numbering xmlns:wpc="http://schemas.microsoft.com/office/word/2010/wordprocessingCanvas" xmlns:mo="http://schemas.microsoft.com/office/mac/office/2008/main" xmlns:mc="http://schemas.openxmlformats.org/markup-compatibility/2006" xmlns:mv="urn:schemas-microsoft-com:mac:vml" xmlns:o="urn:schemas-microsoft-com:office:office" xmlns:r="http://schemas.openxmlformats.org/officeDocument/2006/relationships" xmlns:m="http://schemas.openxmlformats.org/officeDocument/2006/math" xmlns:v="urn:schemas-microsoft-com:vml" xmlns:wp14="http://schemas.microsoft.com/office/word/2010/wordprocessingDrawing" xmlns:wp="http://schemas.openxmlformats.org/drawingml/2006/wordprocessingDrawing" xmlns:w10="urn:schemas-microsoft-com:office:word" xmlns:w="http://schemas.openxmlformats.org/wordprocessingml/2006/main" xmlns:w14="http://schemas.microsoft.com/office/word/2010/wordml" xmlns:wpg="http://schemas.microsoft.com/office/word/2010/wordprocessingGroup" xmlns:wpi="http://schemas.microsoft.com/office/word/2010/wordprocessingInk" xmlns:wne="http://schemas.microsoft.com/office/word/2006/wordml" xmlns:wps="http://schemas.microsoft.com/office/word/2010/wordprocessingShape" mc:Ignorable="w14 wp14">
   <w:abstractNum w:abstractNumId="0">
     <w:nsid w:val="FFFFFF7F"/>
     <w:multiLevelType w:val="singleLevel"/>
@@ -2198,6 +2394,95 @@
     </w:lvl>
   </w:abstractNum>
   <w:abstractNum w:abstractNumId="16">
+    <w:nsid w:val="22A70E17"/>
+    <w:multiLevelType w:val="hybridMultilevel"/>
+    <w:tmpl w:val="0F56A56E"/>
+    <w:lvl w:ilvl="0" w:tplc="0409000F">
+      <w:start w:val="1"/>
+      <w:numFmt w:val="decimal"/>
+      <w:lvlText w:val="%1."/>
+      <w:lvlJc w:val="left"/>
+      <w:pPr>
+        <w:ind w:left="720" w:hanging="360"/>
+      </w:pPr>
+      <w:rPr>
+        <w:rFonts w:hint="default"/>
+      </w:rPr>
+    </w:lvl>
+    <w:lvl w:ilvl="1" w:tplc="04090019">
+      <w:start w:val="1"/>
+      <w:numFmt w:val="lowerLetter"/>
+      <w:lvlText w:val="%2."/>
+      <w:lvlJc w:val="left"/>
+      <w:pPr>
+        <w:ind w:left="1440" w:hanging="360"/>
+      </w:pPr>
+    </w:lvl>
+    <w:lvl w:ilvl="2" w:tplc="0409001B" w:tentative="1">
+      <w:start w:val="1"/>
+      <w:numFmt w:val="lowerRoman"/>
+      <w:lvlText w:val="%3."/>
+      <w:lvlJc w:val="right"/>
+      <w:pPr>
+        <w:ind w:left="2160" w:hanging="180"/>
+      </w:pPr>
+    </w:lvl>
+    <w:lvl w:ilvl="3" w:tplc="0409000F" w:tentative="1">
+      <w:start w:val="1"/>
+      <w:numFmt w:val="decimal"/>
+      <w:lvlText w:val="%4."/>
+      <w:lvlJc w:val="left"/>
+      <w:pPr>
+        <w:ind w:left="2880" w:hanging="360"/>
+      </w:pPr>
+    </w:lvl>
+    <w:lvl w:ilvl="4" w:tplc="04090019" w:tentative="1">
+      <w:start w:val="1"/>
+      <w:numFmt w:val="lowerLetter"/>
+      <w:lvlText w:val="%5."/>
+      <w:lvlJc w:val="left"/>
+      <w:pPr>
+        <w:ind w:left="3600" w:hanging="360"/>
+      </w:pPr>
+    </w:lvl>
+    <w:lvl w:ilvl="5" w:tplc="0409001B" w:tentative="1">
+      <w:start w:val="1"/>
+      <w:numFmt w:val="lowerRoman"/>
+      <w:lvlText w:val="%6."/>
+      <w:lvlJc w:val="right"/>
+      <w:pPr>
+        <w:ind w:left="4320" w:hanging="180"/>
+      </w:pPr>
+    </w:lvl>
+    <w:lvl w:ilvl="6" w:tplc="0409000F" w:tentative="1">
+      <w:start w:val="1"/>
+      <w:numFmt w:val="decimal"/>
+      <w:lvlText w:val="%7."/>
+      <w:lvlJc w:val="left"/>
+      <w:pPr>
+        <w:ind w:left="5040" w:hanging="360"/>
+      </w:pPr>
+    </w:lvl>
+    <w:lvl w:ilvl="7" w:tplc="04090019" w:tentative="1">
+      <w:start w:val="1"/>
+      <w:numFmt w:val="lowerLetter"/>
+      <w:lvlText w:val="%8."/>
+      <w:lvlJc w:val="left"/>
+      <w:pPr>
+        <w:ind w:left="5760" w:hanging="360"/>
+      </w:pPr>
+    </w:lvl>
+    <w:lvl w:ilvl="8" w:tplc="0409001B" w:tentative="1">
+      <w:start w:val="1"/>
+      <w:numFmt w:val="lowerRoman"/>
+      <w:lvlText w:val="%9."/>
+      <w:lvlJc w:val="right"/>
+      <w:pPr>
+        <w:ind w:left="6480" w:hanging="180"/>
+      </w:pPr>
+    </w:lvl>
+  </w:abstractNum>
+  <w:abstractNum w:abstractNumId="17">
     <w:nsid w:val="38611940"/>
     <w:multiLevelType w:val="hybridMultilevel"/>
     <w:tmpl w:val="E4BA67F4"/>
@@ -2283,7 +2568,7 @@
       </w:pPr>
     </w:lvl>
   </w:abstractNum>
-  <w:abstractNum w:abstractNumId="17">
+  <w:abstractNum w:abstractNumId="18">
     <w:nsid w:val="3EF90F36"/>
     <w:multiLevelType w:val="hybridMultilevel"/>
     <w:tmpl w:val="7658B188"/>
@@ -2396,7 +2681,7 @@
       </w:rPr>
     </w:lvl>
   </w:abstractNum>
-  <w:abstractNum w:abstractNumId="18">
+  <w:abstractNum w:abstractNumId="19">
     <w:nsid w:val="4B1931FE"/>
     <w:multiLevelType w:val="hybridMultilevel"/>
     <w:tmpl w:val="4366076A"/>
@@ -2509,7 +2794,7 @@
       </w:rPr>
     </w:lvl>
   </w:abstractNum>
-  <w:abstractNum w:abstractNumId="19">
+  <w:abstractNum w:abstractNumId="20">
     <w:nsid w:val="4B815558"/>
     <w:multiLevelType w:val="hybridMultilevel"/>
     <w:tmpl w:val="AFAAB9BE"/>
@@ -2622,7 +2907,7 @@
       </w:rPr>
     </w:lvl>
   </w:abstractNum>
-  <w:abstractNum w:abstractNumId="20">
+  <w:abstractNum w:abstractNumId="21">
     <w:nsid w:val="51A26F0C"/>
     <w:multiLevelType w:val="hybridMultilevel"/>
     <w:tmpl w:val="E18C7D56"/>
@@ -2711,7 +2996,7 @@
       </w:pPr>
     </w:lvl>
   </w:abstractNum>
-  <w:abstractNum w:abstractNumId="21">
+  <w:abstractNum w:abstractNumId="22">
     <w:nsid w:val="545040B9"/>
     <w:multiLevelType w:val="hybridMultilevel"/>
     <w:tmpl w:val="5E0C4D9C"/>
@@ -2800,7 +3085,7 @@
       </w:pPr>
     </w:lvl>
   </w:abstractNum>
-  <w:abstractNum w:abstractNumId="22">
+  <w:abstractNum w:abstractNumId="23">
     <w:nsid w:val="546206AB"/>
     <w:multiLevelType w:val="hybridMultilevel"/>
     <w:tmpl w:val="1BD076E6"/>
@@ -2889,7 +3174,7 @@
       </w:pPr>
     </w:lvl>
   </w:abstractNum>
-  <w:abstractNum w:abstractNumId="23">
+  <w:abstractNum w:abstractNumId="24">
     <w:nsid w:val="5F6A2292"/>
     <w:multiLevelType w:val="hybridMultilevel"/>
     <w:tmpl w:val="D57A4E16"/>
@@ -3002,7 +3287,7 @@
       </w:rPr>
     </w:lvl>
   </w:abstractNum>
-  <w:abstractNum w:abstractNumId="24">
+  <w:abstractNum w:abstractNumId="25">
     <w:nsid w:val="6435197C"/>
     <w:multiLevelType w:val="hybridMultilevel"/>
     <w:tmpl w:val="B7246B20"/>
@@ -3115,7 +3400,7 @@
       </w:rPr>
     </w:lvl>
   </w:abstractNum>
-  <w:abstractNum w:abstractNumId="25">
+  <w:abstractNum w:abstractNumId="26">
     <w:nsid w:val="7841150C"/>
     <w:multiLevelType w:val="hybridMultilevel"/>
     <w:tmpl w:val="7A60549E"/>
@@ -3228,7 +3513,7 @@
       </w:rPr>
     </w:lvl>
   </w:abstractNum>
-  <w:abstractNum w:abstractNumId="26">
+  <w:abstractNum w:abstractNumId="27">
     <w:nsid w:val="7A3354D8"/>
     <w:multiLevelType w:val="hybridMultilevel"/>
     <w:tmpl w:val="A1B645A8"/>
@@ -3318,7 +3603,7 @@
     </w:lvl>
   </w:abstractNum>
   <w:num w:numId="1">
-    <w:abstractNumId w:val="23"/>
+    <w:abstractNumId w:val="24"/>
   </w:num>
   <w:num w:numId="2">
     <w:abstractNumId w:val="7"/>
@@ -3330,22 +3615,22 @@
     <w:abstractNumId w:val="10"/>
   </w:num>
   <w:num w:numId="5">
-    <w:abstractNumId w:val="26"/>
+    <w:abstractNumId w:val="27"/>
   </w:num>
   <w:num w:numId="6">
-    <w:abstractNumId w:val="25"/>
+    <w:abstractNumId w:val="26"/>
   </w:num>
   <w:num w:numId="7">
     <w:abstractNumId w:val="12"/>
   </w:num>
   <w:num w:numId="8">
-    <w:abstractNumId w:val="22"/>
+    <w:abstractNumId w:val="23"/>
   </w:num>
   <w:num w:numId="9">
     <w:abstractNumId w:val="9"/>
   </w:num>
   <w:num w:numId="10">
-    <w:abstractNumId w:val="21"/>
+    <w:abstractNumId w:val="22"/>
   </w:num>
   <w:num w:numId="11">
     <w:abstractNumId w:val="6"/>
@@ -3369,7 +3654,7 @@
     <w:abstractNumId w:val="0"/>
   </w:num>
   <w:num w:numId="18">
-    <w:abstractNumId w:val="19"/>
+    <w:abstractNumId w:val="20"/>
   </w:num>
   <w:num w:numId="19">
     <w:abstractNumId w:val="14"/>
@@ -3381,21 +3666,24 @@
     <w:abstractNumId w:val="13"/>
   </w:num>
   <w:num w:numId="22">
+    <w:abstractNumId w:val="19"/>
+  </w:num>
+  <w:num w:numId="23">
     <w:abstractNumId w:val="18"/>
   </w:num>
-  <w:num w:numId="23">
-    <w:abstractNumId w:val="17"/>
-  </w:num>
   <w:num w:numId="24">
-    <w:abstractNumId w:val="24"/>
+    <w:abstractNumId w:val="25"/>
   </w:num>
   <w:num w:numId="25">
-    <w:abstractNumId w:val="20"/>
+    <w:abstractNumId w:val="21"/>
   </w:num>
   <w:num w:numId="26">
     <w:abstractNumId w:val="8"/>
   </w:num>
   <w:num w:numId="27">
+    <w:abstractNumId w:val="17"/>
+  </w:num>
+  <w:num w:numId="28">
     <w:abstractNumId w:val="16"/>
   </w:num>
 </w:numbering>
@@ -3414,7 +3702,7 @@
     </w:rPrDefault>
     <w:pPrDefault/>
   </w:docDefaults>
-  <w:latentStyles w:defLockedState="0" w:defUIPriority="99" w:defSemiHidden="1" w:defUnhideWhenUsed="1" w:defQFormat="0" w:count="267">
+  <w:latentStyles w:defLockedState="0" w:defUIPriority="99" w:defSemiHidden="1" w:defUnhideWhenUsed="1" w:defQFormat="0" w:count="276">
     <w:lsdException w:name="Normal" w:semiHidden="0" w:uiPriority="0" w:unhideWhenUsed="0" w:qFormat="1"/>
     <w:lsdException w:name="heading 1" w:semiHidden="0" w:uiPriority="9" w:unhideWhenUsed="0" w:qFormat="1"/>
     <w:lsdException w:name="heading 2" w:uiPriority="9" w:qFormat="1"/>
@@ -3596,7 +3884,7 @@
     <w:uiPriority w:val="9"/>
     <w:unhideWhenUsed/>
     <w:qFormat/>
-    <w:rsid w:val="00AC65ED"/>
+    <w:rsid w:val="003F32AD"/>
     <w:pPr>
       <w:keepNext/>
       <w:keepLines/>
@@ -3607,7 +3895,7 @@
       <w:b/>
       <w:bCs/>
       <w:color w:val="000000" w:themeColor="text1"/>
-      <w:sz w:val="28"/>
+      <w:sz w:val="24"/>
       <w:szCs w:val="26"/>
     </w:rPr>
   </w:style>
@@ -3732,13 +4020,12 @@
     <w:basedOn w:val="DefaultParagraphFont"/>
     <w:link w:val="Heading2"/>
     <w:uiPriority w:val="9"/>
-    <w:rsid w:val="00AC65ED"/>
+    <w:rsid w:val="003F32AD"/>
     <w:rPr>
       <w:rFonts w:ascii="Times New Roman" w:eastAsiaTheme="majorEastAsia" w:hAnsi="Times New Roman" w:cstheme="majorBidi"/>
       <w:b/>
       <w:bCs/>
       <w:color w:val="000000" w:themeColor="text1"/>
-      <w:sz w:val="28"/>
       <w:szCs w:val="26"/>
     </w:rPr>
   </w:style>
@@ -4248,7 +4535,7 @@
 </file>
 
 <file path=word/stylesWithEffects.xml><?xml version="1.0" encoding="utf-8"?>
-<w:styles xmlns:wpc="http://schemas.microsoft.com/office/word/2010/wordprocessingCanvas" xmlns:mc="http://schemas.openxmlformats.org/markup-compatibility/2006" xmlns:o="urn:schemas-microsoft-com:office:office" xmlns:r="http://schemas.openxmlformats.org/officeDocument/2006/relationships" xmlns:m="http://schemas.openxmlformats.org/officeDocument/2006/math" xmlns:v="urn:schemas-microsoft-com:vml" xmlns:wp14="http://schemas.microsoft.com/office/word/2010/wordprocessingDrawing" xmlns:wp="http://schemas.openxmlformats.org/drawingml/2006/wordprocessingDrawing" xmlns:w10="urn:schemas-microsoft-com:office:word" xmlns:w="http://schemas.openxmlformats.org/wordprocessingml/2006/main" xmlns:w14="http://schemas.microsoft.com/office/word/2010/wordml" xmlns:wpg="http://schemas.microsoft.com/office/word/2010/wordprocessingGroup" xmlns:wpi="http://schemas.microsoft.com/office/word/2010/wordprocessingInk" xmlns:wne="http://schemas.microsoft.com/office/word/2006/wordml" xmlns:wps="http://schemas.microsoft.com/office/word/2010/wordprocessingShape" mc:Ignorable="w14 wp14">
+<w:styles xmlns:wpc="http://schemas.microsoft.com/office/word/2010/wordprocessingCanvas" xmlns:mo="http://schemas.microsoft.com/office/mac/office/2008/main" xmlns:mc="http://schemas.openxmlformats.org/markup-compatibility/2006" xmlns:mv="urn:schemas-microsoft-com:mac:vml" xmlns:o="urn:schemas-microsoft-com:office:office" xmlns:r="http://schemas.openxmlformats.org/officeDocument/2006/relationships" xmlns:m="http://schemas.openxmlformats.org/officeDocument/2006/math" xmlns:v="urn:schemas-microsoft-com:vml" xmlns:wp14="http://schemas.microsoft.com/office/word/2010/wordprocessingDrawing" xmlns:wp="http://schemas.openxmlformats.org/drawingml/2006/wordprocessingDrawing" xmlns:w10="urn:schemas-microsoft-com:office:word" xmlns:w="http://schemas.openxmlformats.org/wordprocessingml/2006/main" xmlns:w14="http://schemas.microsoft.com/office/word/2010/wordml" xmlns:wpg="http://schemas.microsoft.com/office/word/2010/wordprocessingGroup" xmlns:wpi="http://schemas.microsoft.com/office/word/2010/wordprocessingInk" xmlns:wne="http://schemas.microsoft.com/office/word/2006/wordml" xmlns:wps="http://schemas.microsoft.com/office/word/2010/wordprocessingShape" mc:Ignorable="w14 wp14">
   <w:docDefaults>
     <w:rPrDefault>
       <w:rPr>
@@ -4260,7 +4547,7 @@
     </w:rPrDefault>
     <w:pPrDefault/>
   </w:docDefaults>
-  <w:latentStyles w:defLockedState="0" w:defUIPriority="99" w:defSemiHidden="1" w:defUnhideWhenUsed="1" w:defQFormat="0" w:count="267">
+  <w:latentStyles w:defLockedState="0" w:defUIPriority="99" w:defSemiHidden="1" w:defUnhideWhenUsed="1" w:defQFormat="0" w:count="276">
     <w:lsdException w:name="Normal" w:semiHidden="0" w:uiPriority="0" w:unhideWhenUsed="0" w:qFormat="1"/>
     <w:lsdException w:name="heading 1" w:semiHidden="0" w:uiPriority="9" w:unhideWhenUsed="0" w:qFormat="1"/>
     <w:lsdException w:name="heading 2" w:uiPriority="9" w:qFormat="1"/>
@@ -4442,7 +4729,7 @@
     <w:uiPriority w:val="9"/>
     <w:unhideWhenUsed/>
     <w:qFormat/>
-    <w:rsid w:val="00AC65ED"/>
+    <w:rsid w:val="003F32AD"/>
     <w:pPr>
       <w:keepNext/>
       <w:keepLines/>
@@ -4453,7 +4740,7 @@
       <w:b/>
       <w:bCs/>
       <w:color w:val="000000" w:themeColor="text1"/>
-      <w:sz w:val="28"/>
+      <w:sz w:val="24"/>
       <w:szCs w:val="26"/>
     </w:rPr>
   </w:style>
@@ -4578,13 +4865,12 @@
     <w:basedOn w:val="DefaultParagraphFont"/>
     <w:link w:val="Heading2"/>
     <w:uiPriority w:val="9"/>
-    <w:rsid w:val="00AC65ED"/>
+    <w:rsid w:val="003F32AD"/>
     <w:rPr>
       <w:rFonts w:ascii="Times New Roman" w:eastAsiaTheme="majorEastAsia" w:hAnsi="Times New Roman" w:cstheme="majorBidi"/>
       <w:b/>
       <w:bCs/>
       <w:color w:val="000000" w:themeColor="text1"/>
-      <w:sz w:val="28"/>
       <w:szCs w:val="26"/>
     </w:rPr>
   </w:style>
@@ -5418,7 +5704,7 @@
 </file>
 
 <file path=customXml/itemProps1.xml><?xml version="1.0" encoding="utf-8"?>
-<ds:datastoreItem xmlns:ds="http://schemas.openxmlformats.org/officeDocument/2006/customXml" ds:itemID="{E8306285-FB8B-4B7A-9836-8AB772F7CDE6}">
+<ds:datastoreItem xmlns:ds="http://schemas.openxmlformats.org/officeDocument/2006/customXml" ds:itemID="{D9A66DC0-5977-D84F-961D-5F6DEAE23A67}">
   <ds:schemaRefs>
     <ds:schemaRef ds:uri="http://schemas.openxmlformats.org/officeDocument/2006/bibliography"/>
   </ds:schemaRefs>

</xml_diff>